<commit_message>
added save png to main.m
</commit_message>
<xml_diff>
--- a/Docs/NewForestResults.docx
+++ b/Docs/NewForestResults.docx
@@ -28,35 +28,14 @@
           <w:b/>
           <w:u w:val="single"/>
         </w:rPr>
-        <w:t xml:space="preserve"> (</w:t>
+        <w:t xml:space="preserve"> (53 labeled samples, 1276 unlabeled samples)</w:t>
       </w:r>
       <w:r>
         <w:rPr>
           <w:b/>
           <w:u w:val="single"/>
         </w:rPr>
-        <w:t>53 labeled samples</w:t>
-      </w:r>
-      <w:r>
-        <w:rPr>
-          <w:b/>
-          <w:u w:val="single"/>
-        </w:rPr>
-        <w:t xml:space="preserve">, </w:t>
-      </w:r>
-      <w:r>
-        <w:rPr>
-          <w:b/>
-          <w:u w:val="single"/>
-        </w:rPr>
-        <w:t>1276 unlabeled samples</w:t>
-      </w:r>
-      <w:r>
-        <w:rPr>
-          <w:b/>
-          <w:u w:val="single"/>
-        </w:rPr>
-        <w:t>)</w:t>
+        <w:t xml:space="preserve"> – without standing</w:t>
       </w:r>
     </w:p>
     <w:p>
@@ -991,14 +970,7 @@
           <w:u w:val="single"/>
         </w:rPr>
         <w:lastRenderedPageBreak/>
-        <w:t>30</w:t>
-      </w:r>
-      <w:r>
-        <w:rPr>
-          <w:b/>
-          <w:u w:val="single"/>
-        </w:rPr>
-        <w:t xml:space="preserve"> subjects</w:t>
+        <w:t>30 subjects</w:t>
       </w:r>
       <w:r>
         <w:rPr>
@@ -1158,8 +1130,6 @@
           </wp:inline>
         </w:drawing>
       </w:r>
-      <w:bookmarkStart w:id="0" w:name="_GoBack"/>
-      <w:bookmarkEnd w:id="0"/>
       <w:r>
         <w:rPr>
           <w:noProof/>
@@ -1233,7 +1203,6 @@
         <w:lastRenderedPageBreak/>
         <w:t>30 subjects</w:t>
       </w:r>
-      <w:proofErr w:type="gramStart"/>
       <w:r>
         <w:rPr>
           <w:u w:val="single"/>
@@ -1244,9 +1213,14 @@
         <w:rPr>
           <w:u w:val="single"/>
         </w:rPr>
+        <w:t xml:space="preserve"> </w:t>
+      </w:r>
+      <w:r>
+        <w:rPr>
+          <w:u w:val="single"/>
+        </w:rPr>
         <w:t>10</w:t>
       </w:r>
-      <w:proofErr w:type="gramEnd"/>
       <w:r>
         <w:rPr>
           <w:u w:val="single"/>
@@ -1373,6 +1347,8 @@
           </wp:inline>
         </w:drawing>
       </w:r>
+      <w:bookmarkStart w:id="0" w:name="_GoBack"/>
+      <w:bookmarkEnd w:id="0"/>
     </w:p>
     <w:p>
       <w:r>
@@ -1623,6 +1599,301 @@
                     <a:xfrm>
                       <a:off x="0" y="0"/>
                       <a:ext cx="4438650" cy="3325029"/>
+                    </a:xfrm>
+                    <a:prstGeom prst="rect">
+                      <a:avLst/>
+                    </a:prstGeom>
+                    <a:noFill/>
+                    <a:ln>
+                      <a:noFill/>
+                    </a:ln>
+                  </pic:spPr>
+                </pic:pic>
+              </a:graphicData>
+            </a:graphic>
+          </wp:inline>
+        </w:drawing>
+      </w:r>
+    </w:p>
+    <w:p/>
+    <w:p/>
+    <w:p>
+      <w:r>
+        <w:br w:type="page"/>
+      </w:r>
+    </w:p>
+    <w:p>
+      <w:pPr>
+        <w:rPr>
+          <w:b/>
+        </w:rPr>
+      </w:pPr>
+      <w:r>
+        <w:rPr>
+          <w:b/>
+        </w:rPr>
+        <w:lastRenderedPageBreak/>
+        <w:t>50</w:t>
+      </w:r>
+      <w:r>
+        <w:rPr>
+          <w:b/>
+        </w:rPr>
+        <w:t xml:space="preserve">0 trees </w:t>
+      </w:r>
+      <w:r>
+        <w:rPr>
+          <w:b/>
+        </w:rPr>
+        <w:t>– 12 subjects</w:t>
+      </w:r>
+    </w:p>
+    <w:p>
+      <w:pPr>
+        <w:rPr>
+          <w:b/>
+        </w:rPr>
+      </w:pPr>
+    </w:p>
+    <w:p>
+      <w:r>
+        <w:rPr>
+          <w:noProof/>
+        </w:rPr>
+        <w:drawing>
+          <wp:inline distT="0" distB="0" distL="0" distR="0">
+            <wp:extent cx="5939790" cy="2981960"/>
+            <wp:effectExtent l="0" t="0" r="3810" b="8890"/>
+            <wp:docPr id="16" name="Picture 16" descr="C:\Users\llonini\Google Drive\Activity Recognition\SSRF\Leistner_new\Results\few_imp_ntrees500_nsamp1_nsub1.png"/>
+            <wp:cNvGraphicFramePr>
+              <a:graphicFrameLocks xmlns:a="http://schemas.openxmlformats.org/drawingml/2006/main" noChangeAspect="1"/>
+            </wp:cNvGraphicFramePr>
+            <a:graphic xmlns:a="http://schemas.openxmlformats.org/drawingml/2006/main">
+              <a:graphicData uri="http://schemas.openxmlformats.org/drawingml/2006/picture">
+                <pic:pic xmlns:pic="http://schemas.openxmlformats.org/drawingml/2006/picture">
+                  <pic:nvPicPr>
+                    <pic:cNvPr id="0" name="Picture 3" descr="C:\Users\llonini\Google Drive\Activity Recognition\SSRF\Leistner_new\Results\few_imp_ntrees500_nsamp1_nsub1.png"/>
+                    <pic:cNvPicPr>
+                      <a:picLocks noChangeAspect="1" noChangeArrowheads="1"/>
+                    </pic:cNvPicPr>
+                  </pic:nvPicPr>
+                  <pic:blipFill>
+                    <a:blip r:embed="rId31" cstate="print">
+                      <a:extLst>
+                        <a:ext uri="{28A0092B-C50C-407E-A947-70E740481C1C}">
+                          <a14:useLocalDpi xmlns:a14="http://schemas.microsoft.com/office/drawing/2010/main" val="0"/>
+                        </a:ext>
+                      </a:extLst>
+                    </a:blip>
+                    <a:srcRect/>
+                    <a:stretch>
+                      <a:fillRect/>
+                    </a:stretch>
+                  </pic:blipFill>
+                  <pic:spPr bwMode="auto">
+                    <a:xfrm>
+                      <a:off x="0" y="0"/>
+                      <a:ext cx="5939790" cy="2981960"/>
+                    </a:xfrm>
+                    <a:prstGeom prst="rect">
+                      <a:avLst/>
+                    </a:prstGeom>
+                    <a:noFill/>
+                    <a:ln>
+                      <a:noFill/>
+                    </a:ln>
+                  </pic:spPr>
+                </pic:pic>
+              </a:graphicData>
+            </a:graphic>
+          </wp:inline>
+        </w:drawing>
+      </w:r>
+      <w:r>
+        <w:rPr>
+          <w:noProof/>
+        </w:rPr>
+        <w:drawing>
+          <wp:inline distT="0" distB="0" distL="0" distR="0">
+            <wp:extent cx="5931535" cy="2981960"/>
+            <wp:effectExtent l="0" t="0" r="0" b="8890"/>
+            <wp:docPr id="22" name="Picture 22" descr="C:\Users\llonini\Google Drive\Activity Recognition\SSRF\Leistner_new\Results\few_imp_boxplot_ntrees500_nsamp1_nsub1.png"/>
+            <wp:cNvGraphicFramePr>
+              <a:graphicFrameLocks xmlns:a="http://schemas.openxmlformats.org/drawingml/2006/main" noChangeAspect="1"/>
+            </wp:cNvGraphicFramePr>
+            <a:graphic xmlns:a="http://schemas.openxmlformats.org/drawingml/2006/main">
+              <a:graphicData uri="http://schemas.openxmlformats.org/drawingml/2006/picture">
+                <pic:pic xmlns:pic="http://schemas.openxmlformats.org/drawingml/2006/picture">
+                  <pic:nvPicPr>
+                    <pic:cNvPr id="0" name="Picture 4" descr="C:\Users\llonini\Google Drive\Activity Recognition\SSRF\Leistner_new\Results\few_imp_boxplot_ntrees500_nsamp1_nsub1.png"/>
+                    <pic:cNvPicPr>
+                      <a:picLocks noChangeAspect="1" noChangeArrowheads="1"/>
+                    </pic:cNvPicPr>
+                  </pic:nvPicPr>
+                  <pic:blipFill>
+                    <a:blip r:embed="rId32" cstate="print">
+                      <a:extLst>
+                        <a:ext uri="{28A0092B-C50C-407E-A947-70E740481C1C}">
+                          <a14:useLocalDpi xmlns:a14="http://schemas.microsoft.com/office/drawing/2010/main" val="0"/>
+                        </a:ext>
+                      </a:extLst>
+                    </a:blip>
+                    <a:srcRect/>
+                    <a:stretch>
+                      <a:fillRect/>
+                    </a:stretch>
+                  </pic:blipFill>
+                  <pic:spPr bwMode="auto">
+                    <a:xfrm>
+                      <a:off x="0" y="0"/>
+                      <a:ext cx="5931535" cy="2981960"/>
+                    </a:xfrm>
+                    <a:prstGeom prst="rect">
+                      <a:avLst/>
+                    </a:prstGeom>
+                    <a:noFill/>
+                    <a:ln>
+                      <a:noFill/>
+                    </a:ln>
+                  </pic:spPr>
+                </pic:pic>
+              </a:graphicData>
+            </a:graphic>
+          </wp:inline>
+        </w:drawing>
+      </w:r>
+    </w:p>
+    <w:p/>
+    <w:p>
+      <w:pPr>
+        <w:tabs>
+          <w:tab w:val="left" w:pos="1227"/>
+        </w:tabs>
+      </w:pPr>
+    </w:p>
+    <w:p>
+      <w:pPr>
+        <w:tabs>
+          <w:tab w:val="left" w:pos="1227"/>
+        </w:tabs>
+      </w:pPr>
+    </w:p>
+    <w:p>
+      <w:pPr>
+        <w:tabs>
+          <w:tab w:val="left" w:pos="1227"/>
+        </w:tabs>
+      </w:pPr>
+    </w:p>
+    <w:p>
+      <w:pPr>
+        <w:tabs>
+          <w:tab w:val="left" w:pos="1227"/>
+        </w:tabs>
+      </w:pPr>
+      <w:r>
+        <w:lastRenderedPageBreak/>
+        <w:t>Overall improvement</w:t>
+      </w:r>
+    </w:p>
+    <w:p/>
+    <w:p>
+      <w:pPr>
+        <w:tabs>
+          <w:tab w:val="left" w:pos="1227"/>
+        </w:tabs>
+      </w:pPr>
+      <w:r>
+        <w:rPr>
+          <w:noProof/>
+        </w:rPr>
+        <w:drawing>
+          <wp:inline distT="0" distB="0" distL="0" distR="0">
+            <wp:extent cx="3959750" cy="2927161"/>
+            <wp:effectExtent l="0" t="0" r="3175" b="6985"/>
+            <wp:docPr id="26" name="Picture 26" descr="C:\Users\llonini\Google Drive\Activity Recognition\SSRF\Leistner_new\Results\few_imp_boxplot_all_ntrees500_nsamp1_nsub1.png"/>
+            <wp:cNvGraphicFramePr>
+              <a:graphicFrameLocks xmlns:a="http://schemas.openxmlformats.org/drawingml/2006/main" noChangeAspect="1"/>
+            </wp:cNvGraphicFramePr>
+            <a:graphic xmlns:a="http://schemas.openxmlformats.org/drawingml/2006/main">
+              <a:graphicData uri="http://schemas.openxmlformats.org/drawingml/2006/picture">
+                <pic:pic xmlns:pic="http://schemas.openxmlformats.org/drawingml/2006/picture">
+                  <pic:nvPicPr>
+                    <pic:cNvPr id="0" name="Picture 6" descr="C:\Users\llonini\Google Drive\Activity Recognition\SSRF\Leistner_new\Results\few_imp_boxplot_all_ntrees500_nsamp1_nsub1.png"/>
+                    <pic:cNvPicPr>
+                      <a:picLocks noChangeAspect="1" noChangeArrowheads="1"/>
+                    </pic:cNvPicPr>
+                  </pic:nvPicPr>
+                  <pic:blipFill>
+                    <a:blip r:embed="rId33">
+                      <a:extLst>
+                        <a:ext uri="{28A0092B-C50C-407E-A947-70E740481C1C}">
+                          <a14:useLocalDpi xmlns:a14="http://schemas.microsoft.com/office/drawing/2010/main" val="0"/>
+                        </a:ext>
+                      </a:extLst>
+                    </a:blip>
+                    <a:srcRect/>
+                    <a:stretch>
+                      <a:fillRect/>
+                    </a:stretch>
+                  </pic:blipFill>
+                  <pic:spPr bwMode="auto">
+                    <a:xfrm>
+                      <a:off x="0" y="0"/>
+                      <a:ext cx="3959889" cy="2927263"/>
+                    </a:xfrm>
+                    <a:prstGeom prst="rect">
+                      <a:avLst/>
+                    </a:prstGeom>
+                    <a:noFill/>
+                    <a:ln>
+                      <a:noFill/>
+                    </a:ln>
+                  </pic:spPr>
+                </pic:pic>
+              </a:graphicData>
+            </a:graphic>
+          </wp:inline>
+        </w:drawing>
+      </w:r>
+      <w:r>
+        <w:rPr>
+          <w:noProof/>
+        </w:rPr>
+        <w:drawing>
+          <wp:inline distT="0" distB="0" distL="0" distR="0">
+            <wp:extent cx="5939790" cy="2981960"/>
+            <wp:effectExtent l="0" t="0" r="3810" b="8890"/>
+            <wp:docPr id="27" name="Picture 27" descr="C:\Users\llonini\Google Drive\Activity Recognition\SSRF\Leistner_new\Results\few_acc_boxplot_all_ntrees500_nsamp1_nsub1.png"/>
+            <wp:cNvGraphicFramePr>
+              <a:graphicFrameLocks xmlns:a="http://schemas.openxmlformats.org/drawingml/2006/main" noChangeAspect="1"/>
+            </wp:cNvGraphicFramePr>
+            <a:graphic xmlns:a="http://schemas.openxmlformats.org/drawingml/2006/main">
+              <a:graphicData uri="http://schemas.openxmlformats.org/drawingml/2006/picture">
+                <pic:pic xmlns:pic="http://schemas.openxmlformats.org/drawingml/2006/picture">
+                  <pic:nvPicPr>
+                    <pic:cNvPr id="0" name="Picture 7" descr="C:\Users\llonini\Google Drive\Activity Recognition\SSRF\Leistner_new\Results\few_acc_boxplot_all_ntrees500_nsamp1_nsub1.png"/>
+                    <pic:cNvPicPr>
+                      <a:picLocks noChangeAspect="1" noChangeArrowheads="1"/>
+                    </pic:cNvPicPr>
+                  </pic:nvPicPr>
+                  <pic:blipFill>
+                    <a:blip r:embed="rId34" cstate="print">
+                      <a:extLst>
+                        <a:ext uri="{28A0092B-C50C-407E-A947-70E740481C1C}">
+                          <a14:useLocalDpi xmlns:a14="http://schemas.microsoft.com/office/drawing/2010/main" val="0"/>
+                        </a:ext>
+                      </a:extLst>
+                    </a:blip>
+                    <a:srcRect/>
+                    <a:stretch>
+                      <a:fillRect/>
+                    </a:stretch>
+                  </pic:blipFill>
+                  <pic:spPr bwMode="auto">
+                    <a:xfrm>
+                      <a:off x="0" y="0"/>
+                      <a:ext cx="5939790" cy="2981960"/>
                     </a:xfrm>
                     <a:prstGeom prst="rect">
                       <a:avLst/>

</xml_diff>